<commit_message>
Updation folowing refactoring of Mesh libraries
</commit_message>
<xml_diff>
--- a/Output/Word/hallambaker-mesh-7-discovery.docx
+++ b/Output/Word/hallambaker-mesh-7-discovery.docx
@@ -133,7 +133,15 @@
         <w:pStyle w:val="Meta"/>
       </w:pPr>
       <w:r>
-        <w:t>&lt;ipr&gt;trust200902</w:t>
+        <w:t>&lt;</w:t>
+      </w:r>
+      <w:proofErr w:type="spellStart"/>
+      <w:r>
+        <w:t>ipr</w:t>
+      </w:r>
+      <w:proofErr w:type="spellEnd"/>
+      <w:r>
+        <w:t>&gt;trust200902</w:t>
       </w:r>
     </w:p>
     <w:p>
@@ -191,11 +199,19 @@
         </w:rPr>
         <w:t xml:space="preserve">    &lt;</w:t>
       </w:r>
-      <w:r>
-        <w:rPr>
-          <w:highlight w:val="white"/>
-        </w:rPr>
-        <w:t>firstname&gt;Phillip</w:t>
+      <w:proofErr w:type="spellStart"/>
+      <w:r>
+        <w:rPr>
+          <w:highlight w:val="white"/>
+        </w:rPr>
+        <w:t>firstname</w:t>
+      </w:r>
+      <w:proofErr w:type="spellEnd"/>
+      <w:r>
+        <w:rPr>
+          <w:highlight w:val="white"/>
+        </w:rPr>
+        <w:t>&gt;Phillip</w:t>
       </w:r>
     </w:p>
     <w:p>
@@ -304,7 +320,15 @@
         <w:t>human-friendly callsigns to root of trusts</w:t>
       </w:r>
       <w:r>
-        <w:t xml:space="preserve"> and a service assigned by the callsign holder to service the account bound to that callsign. An append only sequence authenticated by means of a Merkle Tree and periodic third party notarizations provides ground truth for the integrity of the registry and for all the assertions enrolled in the sequence.</w:t>
+        <w:t xml:space="preserve"> and a service assigned by the callsign holder to service the account bound to that callsign. An append only sequence authenticated by means of a Merkle Tree and periodic </w:t>
+      </w:r>
+      <w:proofErr w:type="gramStart"/>
+      <w:r>
+        <w:t>third party</w:t>
+      </w:r>
+      <w:proofErr w:type="gramEnd"/>
+      <w:r>
+        <w:t xml:space="preserve"> notarizations provides ground truth for the integrity of the registry and for all the assertions enrolled in the sequence.</w:t>
       </w:r>
     </w:p>
     <w:p>
@@ -314,9 +338,11 @@
       <w:r>
         <w:t xml:space="preserve">should take place on the </w:t>
       </w:r>
+      <w:proofErr w:type="spellStart"/>
       <w:r>
         <w:t>MathMesh</w:t>
       </w:r>
+      <w:proofErr w:type="spellEnd"/>
       <w:r>
         <w:t xml:space="preserve"> mailing list</w:t>
       </w:r>
@@ -469,7 +495,6 @@
         <w:rPr>
           <w:highlight w:val="white"/>
         </w:rPr>
-        <w:lastRenderedPageBreak/>
         <w:t xml:space="preserve">Unlike traditional Internet account addresses, callsign registrations are the property of the holder, do not require any maintenance fees or rent and cannot be reassigned without the consent of the holder except in exceptional circumstances according to a </w:t>
       </w:r>
       <w:r>
@@ -557,7 +582,23 @@
         <w:rPr>
           <w:highlight w:val="white"/>
         </w:rPr>
-        <w:t xml:space="preserve"> fee requires close attention to be paid to the allocation of costs within the system. An architecture that requires a registry to perform ongoing services with respect to a registration cannot do so on the basis of a one time fee.</w:t>
+        <w:t xml:space="preserve"> fee requires close attention to be paid to the allocation of costs within the system. An architecture that requires a registry to perform ongoing services with respect to a registration cannot do so on the basis of a </w:t>
+      </w:r>
+      <w:proofErr w:type="spellStart"/>
+      <w:proofErr w:type="gramStart"/>
+      <w:r>
+        <w:rPr>
+          <w:highlight w:val="white"/>
+        </w:rPr>
+        <w:t>one time</w:t>
+      </w:r>
+      <w:proofErr w:type="spellEnd"/>
+      <w:proofErr w:type="gramEnd"/>
+      <w:r>
+        <w:rPr>
+          <w:highlight w:val="white"/>
+        </w:rPr>
+        <w:t xml:space="preserve"> fee.</w:t>
       </w:r>
     </w:p>
     <w:p>
@@ -609,7 +650,23 @@
         <w:pStyle w:val="Meta"/>
       </w:pPr>
       <w:r>
-        <w:t>&lt;figuresvg="../Images/RegistryParties.svg"/&gt;</w:t>
+        <w:t>&lt;</w:t>
+      </w:r>
+      <w:proofErr w:type="spellStart"/>
+      <w:r>
+        <w:t>figuresvg</w:t>
+      </w:r>
+      <w:proofErr w:type="spellEnd"/>
+      <w:r>
+        <w:t>="../Images/</w:t>
+      </w:r>
+      <w:proofErr w:type="spellStart"/>
+      <w:r>
+        <w:t>RegistryParties.svg</w:t>
+      </w:r>
+      <w:proofErr w:type="spellEnd"/>
+      <w:r>
+        <w:t>"/&gt;</w:t>
       </w:r>
       <w:r>
         <w:t>Callsign Registry Principals and Communication Graph</w:t>
@@ -701,11 +758,26 @@
     </w:p>
     <w:p>
       <w:r>
-        <w:lastRenderedPageBreak/>
         <w:t>The callsign registry periodically issues a signed witness token</w:t>
       </w:r>
       <w:r>
-        <w:t xml:space="preserve"> asserting that the apex value of the Merkle Tree has a particular value and incorporates witness tokens issued by others in its own log as a notarization event. Over time, these interactions between the Registry, the Registrars and their customers establishes a Mesh of Trus such that it is impossible for any party to defect undetected unless every other party colludes in the deception. For example, consider the following circumstance in which Alice, Bob, their providers and the registry perform the following series of cross notarization events:</w:t>
+        <w:t xml:space="preserve"> asserting that the apex value of the Merkle Tree has a particular value and incorporates witness tokens issued by others in its own log as a notarization event. Over time, these interactions between the Registry, the Registrars and their customers establishes a Mesh of </w:t>
+      </w:r>
+      <w:proofErr w:type="spellStart"/>
+      <w:r>
+        <w:t>Trus</w:t>
+      </w:r>
+      <w:proofErr w:type="spellEnd"/>
+      <w:r>
+        <w:t xml:space="preserve"> such that it is impossible for any party to defect undetected unless every other party colludes in the deception. For example, consider the following circumstance in which Alice, Bob, their </w:t>
+      </w:r>
+      <w:proofErr w:type="gramStart"/>
+      <w:r>
+        <w:t>providers</w:t>
+      </w:r>
+      <w:proofErr w:type="gramEnd"/>
+      <w:r>
+        <w:t xml:space="preserve"> and the registry perform the following series of cross notarization events:</w:t>
       </w:r>
     </w:p>
     <w:p>
@@ -713,7 +785,23 @@
         <w:pStyle w:val="Meta"/>
       </w:pPr>
       <w:r>
-        <w:t>&lt;figuresvg="../Images/NotarizationWeb.svg"/&gt;</w:t>
+        <w:t>&lt;</w:t>
+      </w:r>
+      <w:proofErr w:type="spellStart"/>
+      <w:r>
+        <w:t>figuresvg</w:t>
+      </w:r>
+      <w:proofErr w:type="spellEnd"/>
+      <w:r>
+        <w:t>="../Images/</w:t>
+      </w:r>
+      <w:proofErr w:type="spellStart"/>
+      <w:r>
+        <w:t>NotarizationWeb.svg</w:t>
+      </w:r>
+      <w:proofErr w:type="spellEnd"/>
+      <w:r>
+        <w:t>"/&gt;</w:t>
       </w:r>
       <w:r>
         <w:t>Mesh of Trust generated through Cross-Notarization</w:t>
@@ -746,7 +834,23 @@
         <w:pStyle w:val="Meta"/>
       </w:pPr>
       <w:r>
-        <w:t>&lt;figuresvg="../Images/SupportStructure.svg"/&gt;</w:t>
+        <w:t>&lt;</w:t>
+      </w:r>
+      <w:proofErr w:type="spellStart"/>
+      <w:r>
+        <w:t>figuresvg</w:t>
+      </w:r>
+      <w:proofErr w:type="spellEnd"/>
+      <w:r>
+        <w:t>="../Images/</w:t>
+      </w:r>
+      <w:proofErr w:type="spellStart"/>
+      <w:r>
+        <w:t>SupportStructure.svg</w:t>
+      </w:r>
+      <w:proofErr w:type="spellEnd"/>
+      <w:r>
+        <w:t>"/&gt;</w:t>
       </w:r>
       <w:r>
         <w:t>Support structure for integrity of Bob's sequence at time 0</w:t>
@@ -765,7 +869,21 @@
         <w:rPr>
           <w:highlight w:val="white"/>
         </w:rPr>
-        <w:t>After a short series of interactions, the trust mesh is complete and each of the participants can validate Bob's sequence according to themselves as the ultimate root of trust. Thus Alice can validate Bob's claim that a document was created by a certain date relying on herself as the root of trust:</w:t>
+        <w:t xml:space="preserve">After a short series of interactions, the trust mesh is complete and each of the participants can validate Bob's sequence according to themselves as the ultimate root of trust. </w:t>
+      </w:r>
+      <w:proofErr w:type="gramStart"/>
+      <w:r>
+        <w:rPr>
+          <w:highlight w:val="white"/>
+        </w:rPr>
+        <w:t>Thus</w:t>
+      </w:r>
+      <w:proofErr w:type="gramEnd"/>
+      <w:r>
+        <w:rPr>
+          <w:highlight w:val="white"/>
+        </w:rPr>
+        <w:t xml:space="preserve"> Alice can validate Bob's claim that a document was created by a certain date relying on herself as the root of trust:</w:t>
       </w:r>
     </w:p>
     <w:p>
@@ -773,7 +891,23 @@
         <w:pStyle w:val="Meta"/>
       </w:pPr>
       <w:r>
-        <w:t>&lt;figuresvg="../Images/NotarizationTrust.svg"/&gt;</w:t>
+        <w:t>&lt;</w:t>
+      </w:r>
+      <w:proofErr w:type="spellStart"/>
+      <w:r>
+        <w:t>figuresvg</w:t>
+      </w:r>
+      <w:proofErr w:type="spellEnd"/>
+      <w:r>
+        <w:t>="../Images/</w:t>
+      </w:r>
+      <w:proofErr w:type="spellStart"/>
+      <w:r>
+        <w:t>NotarizationTrust.svg</w:t>
+      </w:r>
+      <w:proofErr w:type="spellEnd"/>
+      <w:r>
+        <w:t>"/&gt;</w:t>
       </w:r>
       <w:r>
         <w:t>Notarization Trust Relationships</w:t>
@@ -901,7 +1035,6 @@
         <w:rPr>
           <w:highlight w:val="white"/>
         </w:rPr>
-        <w:lastRenderedPageBreak/>
         <w:t>Callsigns provide a solution to this by establishing a name space in which the registration of a name is coextensive with the registration of the root of trust in which the name is to be interpreted.</w:t>
       </w:r>
       <w:r>
@@ -922,7 +1055,15 @@
         <w:t>natural persons</w:t>
       </w:r>
       <w:r>
-        <w:t>, it leaves us with the problem of how to make use of the new infrastructure on devices and protocols that only understand the legacy namespaces. While Alice does not respond to HTTP requests, she owns many devices that do and these should be accessible through the trust and naming contexts established by Alice's callsign registration.</w:t>
+        <w:t xml:space="preserve">, it leaves us with the problem of how to make use of the new infrastructure on devices and protocols that only understand the legacy namespaces. While Alice does not respond to HTTP requests, she owns many devices that </w:t>
+      </w:r>
+      <w:proofErr w:type="gramStart"/>
+      <w:r>
+        <w:t>do</w:t>
+      </w:r>
+      <w:proofErr w:type="gramEnd"/>
+      <w:r>
+        <w:t xml:space="preserve"> and these should be accessible through the trust and naming contexts established by Alice's callsign registration.</w:t>
       </w:r>
     </w:p>
     <w:p>
@@ -936,17 +1077,49 @@
         <w:t xml:space="preserve"> an unused portion of DNS</w:t>
       </w:r>
       <w:r>
-        <w:t>. Devices bound to Alice's callsign '@alice' being accessible through the DNS pseudo-domain alice.mesh.</w:t>
-      </w:r>
-    </w:p>
-    <w:p>
-      <w:pPr>
-        <w:rPr>
-          <w:highlight w:val="white"/>
-        </w:rPr>
-      </w:pPr>
-      <w:r>
-        <w:t xml:space="preserve">For example, is Alice buys a thermostat and binds it to her Mesh profile, the device is assigned the sub-callsign hvac@alice and the DNS name hvac.alice.mesh. The device may then be provisioned with all the credentials and discovery services required to provide Alice with seamless thermostat service within her home: </w:t>
+        <w:t>. Devices bound to Alice's callsign '@</w:t>
+      </w:r>
+      <w:proofErr w:type="spellStart"/>
+      <w:r>
+        <w:t>alice</w:t>
+      </w:r>
+      <w:proofErr w:type="spellEnd"/>
+      <w:r>
+        <w:t xml:space="preserve">' being accessible through the DNS pseudo-domain </w:t>
+      </w:r>
+      <w:proofErr w:type="spellStart"/>
+      <w:r>
+        <w:t>alice.mesh</w:t>
+      </w:r>
+      <w:proofErr w:type="spellEnd"/>
+      <w:r>
+        <w:t>.</w:t>
+      </w:r>
+    </w:p>
+    <w:p>
+      <w:pPr>
+        <w:rPr>
+          <w:highlight w:val="white"/>
+        </w:rPr>
+      </w:pPr>
+      <w:r>
+        <w:t xml:space="preserve">For example, is Alice buys a thermostat and binds it to her Mesh profile, the device is assigned the sub-callsign </w:t>
+      </w:r>
+      <w:proofErr w:type="spellStart"/>
+      <w:r>
+        <w:t>hvac@alice</w:t>
+      </w:r>
+      <w:proofErr w:type="spellEnd"/>
+      <w:r>
+        <w:t xml:space="preserve"> and the DNS name </w:t>
+      </w:r>
+      <w:proofErr w:type="spellStart"/>
+      <w:r>
+        <w:t>hvac.alice.mesh</w:t>
+      </w:r>
+      <w:proofErr w:type="spellEnd"/>
+      <w:r>
+        <w:t xml:space="preserve">. The device may then be provisioned with all the credentials and discovery services required to provide Alice with seamless thermostat service within her home: </w:t>
       </w:r>
     </w:p>
     <w:p>
@@ -954,7 +1127,23 @@
         <w:pStyle w:val="Meta"/>
       </w:pPr>
       <w:r>
-        <w:t>&lt;figuresvg="../Images/IotBinding.svg"/&gt;</w:t>
+        <w:t>&lt;</w:t>
+      </w:r>
+      <w:proofErr w:type="spellStart"/>
+      <w:r>
+        <w:t>figuresvg</w:t>
+      </w:r>
+      <w:proofErr w:type="spellEnd"/>
+      <w:r>
+        <w:t>="../Images/</w:t>
+      </w:r>
+      <w:proofErr w:type="spellStart"/>
+      <w:r>
+        <w:t>IotBinding.svg</w:t>
+      </w:r>
+      <w:proofErr w:type="spellEnd"/>
+      <w:r>
+        <w:t>"/&gt;</w:t>
       </w:r>
       <w:r>
         <w:t>Thermostat connected to Alice's Mesh</w:t>
@@ -1032,7 +1221,6 @@
     </w:p>
     <w:p>
       <w:r>
-        <w:lastRenderedPageBreak/>
         <w:t xml:space="preserve">The ability to bind registered trademarks to a callsign holder is of particular interest when Mesh Messaging is being used for a transaction requiring a particular degree of trust. </w:t>
       </w:r>
     </w:p>
@@ -1155,7 +1343,15 @@
         <w:pStyle w:val="DT"/>
       </w:pPr>
       <w:r>
-        <w:t>JSON-BCD Encoding &lt;norm="draft-hallambaker-jsonbcd"/&gt;.</w:t>
+        <w:t>JSON-BCD Encoding &lt;norm="draft-hallambaker-</w:t>
+      </w:r>
+      <w:proofErr w:type="spellStart"/>
+      <w:r>
+        <w:t>jsonbcd</w:t>
+      </w:r>
+      <w:proofErr w:type="spellEnd"/>
+      <w:r>
+        <w:t>"/&gt;.</w:t>
       </w:r>
     </w:p>
     <w:p>
@@ -1256,15 +1452,9 @@
     </w:p>
     <w:p>
       <w:pPr>
-        <w:contextualSpacing/>
-        <w:rPr>
-          <w:rFonts w:ascii="Courier New" w:hAnsi="Courier New" w:cs="Courier New"/>
-        </w:rPr>
-      </w:pPr>
-      <w:r>
-        <w:rPr>
-          <w:rFonts w:ascii="Courier New" w:hAnsi="Courier New" w:cs="Courier New"/>
-        </w:rPr>
+        <w:pStyle w:val="Meta"/>
+      </w:pPr>
+      <w:r>
         <w:t>&lt;include=..\Examples\Colophon.md&gt;</w:t>
       </w:r>
       <w:bookmarkEnd w:id="1"/>
@@ -1280,7 +1470,6 @@
         <w:rPr>
           <w:highlight w:val="white"/>
         </w:rPr>
-        <w:lastRenderedPageBreak/>
         <w:t>Reserved Callsigns</w:t>
       </w:r>
     </w:p>
@@ -1358,7 +1547,21 @@
         <w:rPr>
           <w:highlight w:val="white"/>
         </w:rPr>
-        <w:t>, Alice, Bob, Carol and Doug.</w:t>
+        <w:t xml:space="preserve">, Alice, Bob, </w:t>
+      </w:r>
+      <w:proofErr w:type="gramStart"/>
+      <w:r>
+        <w:rPr>
+          <w:highlight w:val="white"/>
+        </w:rPr>
+        <w:t>Carol</w:t>
+      </w:r>
+      <w:proofErr w:type="gramEnd"/>
+      <w:r>
+        <w:rPr>
+          <w:highlight w:val="white"/>
+        </w:rPr>
+        <w:t xml:space="preserve"> and Doug.</w:t>
       </w:r>
     </w:p>
     <w:p>
@@ -1599,8 +1802,13 @@
         <w:t xml:space="preserve">malicious </w:t>
       </w:r>
       <w:r>
-        <w:t>party engaged in an active attack</w:t>
-      </w:r>
+        <w:t xml:space="preserve">party engaged in an active </w:t>
+      </w:r>
+      <w:proofErr w:type="gramStart"/>
+      <w:r>
+        <w:t>attack</w:t>
+      </w:r>
+      <w:proofErr w:type="gramEnd"/>
     </w:p>
     <w:p>
       <w:pPr>
@@ -1738,7 +1946,6 @@
         <w:rPr>
           <w:highlight w:val="white"/>
         </w:rPr>
-        <w:lastRenderedPageBreak/>
         <w:t>@Firstname_Lastname</w:t>
       </w:r>
     </w:p>
@@ -1753,7 +1960,37 @@
         <w:rPr>
           <w:highlight w:val="white"/>
         </w:rPr>
-        <w:t>A generic user whose name is 'Firstname Lastname'</w:t>
+        <w:t>A generic user whose name is '</w:t>
+      </w:r>
+      <w:proofErr w:type="spellStart"/>
+      <w:r>
+        <w:rPr>
+          <w:highlight w:val="white"/>
+        </w:rPr>
+        <w:t>Firstname</w:t>
+      </w:r>
+      <w:proofErr w:type="spellEnd"/>
+      <w:r>
+        <w:rPr>
+          <w:highlight w:val="white"/>
+        </w:rPr>
+        <w:t xml:space="preserve"> </w:t>
+      </w:r>
+      <w:proofErr w:type="spellStart"/>
+      <w:proofErr w:type="gramStart"/>
+      <w:r>
+        <w:rPr>
+          <w:highlight w:val="white"/>
+        </w:rPr>
+        <w:t>Lastname</w:t>
+      </w:r>
+      <w:proofErr w:type="spellEnd"/>
+      <w:proofErr w:type="gramEnd"/>
+      <w:r>
+        <w:rPr>
+          <w:highlight w:val="white"/>
+        </w:rPr>
+        <w:t>'</w:t>
       </w:r>
     </w:p>
     <w:p>
@@ -1864,16 +2101,32 @@
         <w:rPr>
           <w:highlight w:val="white"/>
         </w:rPr>
-        <w:t>Specifications for two character pages are proposed in this document:</w:t>
+        <w:t xml:space="preserve">Specifications for </w:t>
+      </w:r>
+      <w:proofErr w:type="gramStart"/>
+      <w:r>
+        <w:rPr>
+          <w:highlight w:val="white"/>
+        </w:rPr>
+        <w:t>two character</w:t>
+      </w:r>
+      <w:proofErr w:type="gramEnd"/>
+      <w:r>
+        <w:rPr>
+          <w:highlight w:val="white"/>
+        </w:rPr>
+        <w:t xml:space="preserve"> pages are proposed in this document:</w:t>
       </w:r>
     </w:p>
     <w:p>
       <w:pPr>
         <w:pStyle w:val="DT"/>
       </w:pPr>
+      <w:proofErr w:type="spellStart"/>
       <w:r>
         <w:t>CharacterPageDigits</w:t>
       </w:r>
+      <w:proofErr w:type="spellEnd"/>
     </w:p>
     <w:p>
       <w:pPr>
@@ -1913,9 +2166,11 @@
       <w:pPr>
         <w:pStyle w:val="DT"/>
       </w:pPr>
+      <w:proofErr w:type="spellStart"/>
       <w:r>
         <w:t>CharacterPageLatin</w:t>
       </w:r>
+      <w:proofErr w:type="spellEnd"/>
     </w:p>
     <w:p>
       <w:pPr>
@@ -1927,12 +2182,19 @@
         </w:rPr>
         <w:t xml:space="preserve">Includes the </w:t>
       </w:r>
+      <w:proofErr w:type="spellStart"/>
       <w:r>
         <w:t>CharacterPageDigits</w:t>
       </w:r>
-      <w:r>
-        <w:t xml:space="preserve"> page by reference</w:t>
-      </w:r>
+      <w:proofErr w:type="spellEnd"/>
+      <w:r>
+        <w:t xml:space="preserve"> page by </w:t>
+      </w:r>
+      <w:proofErr w:type="gramStart"/>
+      <w:r>
+        <w:t>reference</w:t>
+      </w:r>
+      <w:proofErr w:type="gramEnd"/>
     </w:p>
     <w:p>
       <w:pPr>
@@ -1989,9 +2251,11 @@
       <w:r>
         <w:t>'</w:t>
       </w:r>
+      <w:proofErr w:type="spellStart"/>
       <w:r>
         <w:t>alice</w:t>
       </w:r>
+      <w:proofErr w:type="spellEnd"/>
       <w:r>
         <w:t>'</w:t>
       </w:r>
@@ -2036,7 +2300,6 @@
     </w:p>
     <w:p>
       <w:r>
-        <w:lastRenderedPageBreak/>
         <w:t>It is of course inevitable that the process of canonicalization will result in</w:t>
       </w:r>
       <w:r>
@@ -2082,7 +2345,21 @@
         <w:rPr>
           <w:highlight w:val="white"/>
         </w:rPr>
-        <w:t xml:space="preserve">following characters are reserved and MUST NOT be used in a callsign </w:t>
+        <w:t xml:space="preserve">following characters are reserved and MUST NOT be used in a </w:t>
+      </w:r>
+      <w:proofErr w:type="gramStart"/>
+      <w:r>
+        <w:rPr>
+          <w:highlight w:val="white"/>
+        </w:rPr>
+        <w:t>callsign</w:t>
+      </w:r>
+      <w:proofErr w:type="gramEnd"/>
+      <w:r>
+        <w:rPr>
+          <w:highlight w:val="white"/>
+        </w:rPr>
+        <w:t xml:space="preserve"> </w:t>
       </w:r>
     </w:p>
     <w:p>
@@ -2166,8 +2443,16 @@
         <w:rPr>
           <w:highlight w:val="white"/>
         </w:rPr>
-        <w:t>Reserved to avoid ambiguity when used in URIs</w:t>
-      </w:r>
+        <w:t xml:space="preserve">Reserved to avoid ambiguity when used in </w:t>
+      </w:r>
+      <w:proofErr w:type="gramStart"/>
+      <w:r>
+        <w:rPr>
+          <w:highlight w:val="white"/>
+        </w:rPr>
+        <w:t>URIs</w:t>
+      </w:r>
+      <w:proofErr w:type="gramEnd"/>
     </w:p>
     <w:p>
       <w:pPr>
@@ -2359,7 +2644,21 @@
         <w:rPr>
           <w:highlight w:val="white"/>
         </w:rPr>
-        <w:t>The form delegate@callsign MAY be used to create a subordinate callsign.</w:t>
+        <w:t xml:space="preserve">The form </w:t>
+      </w:r>
+      <w:proofErr w:type="spellStart"/>
+      <w:r>
+        <w:rPr>
+          <w:highlight w:val="white"/>
+        </w:rPr>
+        <w:t>delegate@callsign</w:t>
+      </w:r>
+      <w:proofErr w:type="spellEnd"/>
+      <w:r>
+        <w:rPr>
+          <w:highlight w:val="white"/>
+        </w:rPr>
+        <w:t xml:space="preserve"> MAY be used to create a subordinate callsign.</w:t>
       </w:r>
     </w:p>
     <w:p>
@@ -2373,8 +2672,16 @@
         <w:rPr>
           <w:highlight w:val="white"/>
         </w:rPr>
-        <w:t>Provide names for IoT devices</w:t>
-      </w:r>
+        <w:t xml:space="preserve">Provide names for IoT </w:t>
+      </w:r>
+      <w:proofErr w:type="gramStart"/>
+      <w:r>
+        <w:rPr>
+          <w:highlight w:val="white"/>
+        </w:rPr>
+        <w:t>devices</w:t>
+      </w:r>
+      <w:proofErr w:type="gramEnd"/>
     </w:p>
     <w:p>
       <w:pPr>
@@ -2400,7 +2707,21 @@
         <w:rPr>
           <w:highlight w:val="white"/>
         </w:rPr>
-        <w:t xml:space="preserve">For example, Alice might assign the callsign hvac@alice to the thermostat controlling her home heating and ventilation system. </w:t>
+        <w:t xml:space="preserve">For example, Alice might assign the callsign </w:t>
+      </w:r>
+      <w:proofErr w:type="spellStart"/>
+      <w:r>
+        <w:rPr>
+          <w:highlight w:val="white"/>
+        </w:rPr>
+        <w:t>hvac@alice</w:t>
+      </w:r>
+      <w:proofErr w:type="spellEnd"/>
+      <w:r>
+        <w:rPr>
+          <w:highlight w:val="white"/>
+        </w:rPr>
+        <w:t xml:space="preserve"> to the thermostat controlling her home heating and ventilation system. </w:t>
       </w:r>
     </w:p>
     <w:p>
@@ -2426,18 +2747,27 @@
         <w:rPr>
           <w:highlight w:val="white"/>
         </w:rPr>
-        <w:t xml:space="preserve">, she might be assigned the subordinate callsign alice@corporation for the duration of her employment. This allows for a smooth transfer of responsibilities when Alice </w:t>
-      </w:r>
-      <w:r>
-        <w:rPr>
-          <w:highlight w:val="white"/>
-        </w:rPr>
-        <w:lastRenderedPageBreak/>
-        <w:t xml:space="preserve">eventually leaves. It is clear to anyone who interacts with Alice through the callsign </w:t>
-      </w:r>
-      <w:r>
+        <w:t xml:space="preserve">, she might be assigned the subordinate callsign </w:t>
+      </w:r>
+      <w:proofErr w:type="spellStart"/>
+      <w:r>
+        <w:rPr>
+          <w:highlight w:val="white"/>
+        </w:rPr>
         <w:t>alice@corporation</w:t>
       </w:r>
+      <w:proofErr w:type="spellEnd"/>
+      <w:r>
+        <w:rPr>
+          <w:highlight w:val="white"/>
+        </w:rPr>
+        <w:t xml:space="preserve"> for the duration of her employment. This allows for a smooth transfer of responsibilities when Alice eventually leaves. It is clear to anyone who interacts with Alice through the callsign </w:t>
+      </w:r>
+      <w:proofErr w:type="spellStart"/>
+      <w:r>
+        <w:t>alice@corporation</w:t>
+      </w:r>
+      <w:proofErr w:type="spellEnd"/>
       <w:r>
         <w:t>, that the 'end' of the communication and the trust relationship in this case is @corporation and not Alice.</w:t>
       </w:r>
@@ -2449,19 +2779,34 @@
         </w:rPr>
       </w:pPr>
       <w:r>
-        <w:t xml:space="preserve">In circumstances in which Mesh callsigns are used in combinaton with RFC822 email addresses, the DNS pseudo domain .mesh MAY be used for disambiguation. Thus @alice MAY be written as @alice.mesh and </w:t>
-      </w:r>
+        <w:t xml:space="preserve">In circumstances in which Mesh callsigns are used in </w:t>
+      </w:r>
+      <w:proofErr w:type="spellStart"/>
+      <w:r>
+        <w:t>combinaton</w:t>
+      </w:r>
+      <w:proofErr w:type="spellEnd"/>
+      <w:r>
+        <w:t xml:space="preserve"> with RFC822 email addresses, the DNS pseudo domain .mesh MAY be used for disambiguation. Thus @alice MAY be written as @alice.mesh and </w:t>
+      </w:r>
+      <w:proofErr w:type="spellStart"/>
       <w:r>
         <w:t>alice@corporation</w:t>
       </w:r>
+      <w:proofErr w:type="spellEnd"/>
       <w:r>
         <w:t xml:space="preserve"> MAY be written as </w:t>
       </w:r>
+      <w:proofErr w:type="spellStart"/>
       <w:r>
         <w:t>alice@corporation</w:t>
       </w:r>
       <w:r>
-        <w:t>.mesh.</w:t>
+        <w:t>.mesh</w:t>
+      </w:r>
+      <w:proofErr w:type="spellEnd"/>
+      <w:r>
+        <w:t>.</w:t>
       </w:r>
     </w:p>
     <w:p>
@@ -2553,7 +2898,21 @@
         <w:rPr>
           <w:highlight w:val="white"/>
         </w:rPr>
-        <w:t xml:space="preserve">For example: To resolve the domain hvac.alice.mesh, a Mesh aware application requests callsign resolution on @alice. </w:t>
+        <w:t xml:space="preserve">For example: To resolve the domain </w:t>
+      </w:r>
+      <w:proofErr w:type="spellStart"/>
+      <w:r>
+        <w:rPr>
+          <w:highlight w:val="white"/>
+        </w:rPr>
+        <w:t>hvac.alice.mesh</w:t>
+      </w:r>
+      <w:proofErr w:type="spellEnd"/>
+      <w:r>
+        <w:rPr>
+          <w:highlight w:val="white"/>
+        </w:rPr>
+        <w:t xml:space="preserve">, a Mesh aware application requests callsign resolution on @alice. </w:t>
       </w:r>
     </w:p>
     <w:p>
@@ -2564,7 +2923,15 @@
         </w:rPr>
       </w:pPr>
       <w:r>
-        <w:t>&lt;figuresvg="../Images/</w:t>
+        <w:t>&lt;</w:t>
+      </w:r>
+      <w:proofErr w:type="spellStart"/>
+      <w:r>
+        <w:t>figuresvg</w:t>
+      </w:r>
+      <w:proofErr w:type="spellEnd"/>
+      <w:r>
+        <w:t>="../Images/</w:t>
       </w:r>
       <w:r>
         <w:t>DnsResolution</w:t>
@@ -2576,8 +2943,13 @@
         <w:t>.svg"/&gt;</w:t>
       </w:r>
       <w:r>
-        <w:t>DNS resolution of hvac.alice.mesh</w:t>
-      </w:r>
+        <w:t xml:space="preserve">DNS resolution of </w:t>
+      </w:r>
+      <w:proofErr w:type="spellStart"/>
+      <w:r>
+        <w:t>hvac.alice.mesh</w:t>
+      </w:r>
+      <w:proofErr w:type="spellEnd"/>
       <w:r>
         <w:t>.</w:t>
       </w:r>
@@ -2592,20 +2964,50 @@
         <w:t>The callsign entry for @alice does not specify a DNS field but it does specify that the callsign is serviced by @provider. The callsign entry for @provider specifies a DNS entry for an authoritative name server for all the DNS zones being serviced by the provider</w:t>
       </w:r>
       <w:r>
-        <w:t>. This includes service for the zone alice.mesh which contains an IP address for hvac.alice.mesh.</w:t>
-      </w:r>
-    </w:p>
-    <w:p>
-      <w:pPr>
-        <w:rPr>
-          <w:highlight w:val="white"/>
-        </w:rPr>
-      </w:pPr>
-      <w:r>
-        <w:rPr>
-          <w:highlight w:val="white"/>
-        </w:rPr>
-        <w:t>A provider of DNS resolution service MAY provide delegation service for the complete .mesh domain by determining the corresponding delegation entries from the callsign registry as they are entered:</w:t>
+        <w:t xml:space="preserve">. This includes service for the zone </w:t>
+      </w:r>
+      <w:proofErr w:type="spellStart"/>
+      <w:r>
+        <w:t>alice.mesh</w:t>
+      </w:r>
+      <w:proofErr w:type="spellEnd"/>
+      <w:r>
+        <w:t xml:space="preserve"> which contains an IP address for </w:t>
+      </w:r>
+      <w:proofErr w:type="spellStart"/>
+      <w:r>
+        <w:t>hvac.alice.mesh</w:t>
+      </w:r>
+      <w:proofErr w:type="spellEnd"/>
+      <w:r>
+        <w:t>.</w:t>
+      </w:r>
+    </w:p>
+    <w:p>
+      <w:pPr>
+        <w:rPr>
+          <w:highlight w:val="white"/>
+        </w:rPr>
+      </w:pPr>
+      <w:r>
+        <w:rPr>
+          <w:highlight w:val="white"/>
+        </w:rPr>
+        <w:t xml:space="preserve">A provider of DNS resolution service MAY </w:t>
+      </w:r>
+      <w:proofErr w:type="gramStart"/>
+      <w:r>
+        <w:rPr>
+          <w:highlight w:val="white"/>
+        </w:rPr>
+        <w:t>provide</w:t>
+      </w:r>
+      <w:proofErr w:type="gramEnd"/>
+      <w:r>
+        <w:rPr>
+          <w:highlight w:val="white"/>
+        </w:rPr>
+        <w:t xml:space="preserve"> delegation service for the complete .mesh domain by determining the corresponding delegation entries from the callsign registry as they are entered:</w:t>
       </w:r>
     </w:p>
     <w:p>
@@ -2613,7 +3015,23 @@
         <w:pStyle w:val="Meta"/>
       </w:pPr>
       <w:r>
-        <w:t>&lt;figuresvg="../Images/DnsResolution.svg"/&gt;</w:t>
+        <w:t>&lt;</w:t>
+      </w:r>
+      <w:proofErr w:type="spellStart"/>
+      <w:r>
+        <w:t>figuresvg</w:t>
+      </w:r>
+      <w:proofErr w:type="spellEnd"/>
+      <w:r>
+        <w:t>="../Images/</w:t>
+      </w:r>
+      <w:proofErr w:type="spellStart"/>
+      <w:r>
+        <w:t>DnsResolution.svg</w:t>
+      </w:r>
+      <w:proofErr w:type="spellEnd"/>
+      <w:r>
+        <w:t>"/&gt;</w:t>
       </w:r>
       <w:r>
         <w:t>DNS resolution of Callsign Pseudo-Domain</w:t>
@@ -2646,7 +3064,23 @@
     </w:p>
     <w:p>
       <w:r>
-        <w:t>The delegated domains (e.g. alice.mesh) MAY be DNSSEC signed. The signing key for the domain being authenticated by means of a security policy.</w:t>
+        <w:t>The delegated domains (</w:t>
+      </w:r>
+      <w:proofErr w:type="gramStart"/>
+      <w:r>
+        <w:t>e.g.</w:t>
+      </w:r>
+      <w:proofErr w:type="gramEnd"/>
+      <w:r>
+        <w:t xml:space="preserve"> </w:t>
+      </w:r>
+      <w:proofErr w:type="spellStart"/>
+      <w:r>
+        <w:t>alice.mesh</w:t>
+      </w:r>
+      <w:proofErr w:type="spellEnd"/>
+      <w:r>
+        <w:t>) MAY be DNSSEC signed. The signing key for the domain being authenticated by means of a security policy.</w:t>
       </w:r>
     </w:p>
     <w:p>
@@ -2660,7 +3094,6 @@
         <w:rPr>
           <w:highlight w:val="white"/>
         </w:rPr>
-        <w:lastRenderedPageBreak/>
         <w:t xml:space="preserve">Registry </w:t>
       </w:r>
       <w:r>
@@ -2758,7 +3191,21 @@
         <w:rPr>
           <w:highlight w:val="white"/>
         </w:rPr>
-        <w:t>Entry of a signed witness token from another sequence (e.g. a sequence maintained by a registrar).</w:t>
+        <w:t>Entry of a signed witness token from another sequence (</w:t>
+      </w:r>
+      <w:proofErr w:type="gramStart"/>
+      <w:r>
+        <w:rPr>
+          <w:highlight w:val="white"/>
+        </w:rPr>
+        <w:t>e.g.</w:t>
+      </w:r>
+      <w:proofErr w:type="gramEnd"/>
+      <w:r>
+        <w:rPr>
+          <w:highlight w:val="white"/>
+        </w:rPr>
+        <w:t xml:space="preserve"> a sequence maintained by a registrar).</w:t>
       </w:r>
     </w:p>
     <w:p>
@@ -2844,7 +3291,21 @@
         <w:rPr>
           <w:highlight w:val="white"/>
         </w:rPr>
-        <w:t xml:space="preserve">One very important difference between callsigns and DNS names is that </w:t>
+        <w:t xml:space="preserve">One </w:t>
+      </w:r>
+      <w:proofErr w:type="gramStart"/>
+      <w:r>
+        <w:rPr>
+          <w:highlight w:val="white"/>
+        </w:rPr>
+        <w:t>very important</w:t>
+      </w:r>
+      <w:proofErr w:type="gramEnd"/>
+      <w:r>
+        <w:rPr>
+          <w:highlight w:val="white"/>
+        </w:rPr>
+        <w:t xml:space="preserve"> difference between callsigns and DNS names is that </w:t>
       </w:r>
       <w:r>
         <w:rPr>
@@ -2997,20 +3458,12 @@
     </w:p>
     <w:p>
       <w:pPr>
-        <w:autoSpaceDE w:val="0"/>
-        <w:autoSpaceDN w:val="0"/>
-        <w:adjustRightInd w:val="0"/>
-        <w:spacing w:before="240" w:after="120" w:line="240" w:lineRule="auto"/>
-        <w:contextualSpacing/>
-        <w:rPr>
-          <w:rFonts w:ascii="Courier New" w:hAnsi="Courier New"/>
-          <w:highlight w:val="white"/>
-        </w:rPr>
-      </w:pPr>
-      <w:r>
-        <w:rPr>
-          <w:rFonts w:ascii="Courier New" w:hAnsi="Courier New"/>
-        </w:rPr>
+        <w:pStyle w:val="Meta"/>
+        <w:rPr>
+          <w:highlight w:val="white"/>
+        </w:rPr>
+      </w:pPr>
+      <w:r>
         <w:t>&lt;include=..\Examples\UpdateAlice.md&gt;</w:t>
       </w:r>
     </w:p>
@@ -3025,7 +3478,6 @@
         <w:rPr>
           <w:highlight w:val="white"/>
         </w:rPr>
-        <w:lastRenderedPageBreak/>
         <w:t>Voluntary Transfer</w:t>
       </w:r>
     </w:p>
@@ -3039,7 +3491,35 @@
         <w:rPr>
           <w:highlight w:val="white"/>
         </w:rPr>
-        <w:t>A callsign holder MAY transfer their holdership of the callsign to another party in the same mannaer as making an update but specifying the Reason 'Transfer' instead of 'Update'. This tells relying parties that ownership of the callsign has been transferred and that messages sent to that callsign will be received by a different party.</w:t>
+        <w:t xml:space="preserve">A callsign holder MAY transfer their </w:t>
+      </w:r>
+      <w:proofErr w:type="spellStart"/>
+      <w:r>
+        <w:rPr>
+          <w:highlight w:val="white"/>
+        </w:rPr>
+        <w:t>holdership</w:t>
+      </w:r>
+      <w:proofErr w:type="spellEnd"/>
+      <w:r>
+        <w:rPr>
+          <w:highlight w:val="white"/>
+        </w:rPr>
+        <w:t xml:space="preserve"> of the callsign to another party in the same </w:t>
+      </w:r>
+      <w:proofErr w:type="spellStart"/>
+      <w:r>
+        <w:rPr>
+          <w:highlight w:val="white"/>
+        </w:rPr>
+        <w:t>mannaer</w:t>
+      </w:r>
+      <w:proofErr w:type="spellEnd"/>
+      <w:r>
+        <w:rPr>
+          <w:highlight w:val="white"/>
+        </w:rPr>
+        <w:t xml:space="preserve"> as making an update but specifying the Reason 'Transfer' instead of 'Update'. This tells relying parties that ownership of the callsign has been transferred and that messages sent to that callsign will be received by a different party.</w:t>
       </w:r>
     </w:p>
     <w:p>
@@ -3083,7 +3563,15 @@
         </w:rPr>
       </w:pPr>
       <w:r>
-        <w:t>The administrative criteria and processes under which administrative transfers occur are outside the scope of this document. Such processes MAY require registration of a Challenge assertion to put the callsign holder on notice that their holdership has been challenged. Mesh Service Providers acting on behalf of their users SHOULD alert callsign holders when their callsign is challenged.</w:t>
+        <w:t xml:space="preserve">The administrative criteria and processes under which administrative transfers occur are outside the scope of this document. Such processes MAY require registration of a Challenge assertion to put the callsign holder on notice that their </w:t>
+      </w:r>
+      <w:proofErr w:type="spellStart"/>
+      <w:r>
+        <w:t>holdership</w:t>
+      </w:r>
+      <w:proofErr w:type="spellEnd"/>
+      <w:r>
+        <w:t xml:space="preserve"> has been challenged. Mesh Service Providers acting on behalf of their users SHOULD alert callsign holders when their callsign is challenged.</w:t>
       </w:r>
     </w:p>
     <w:p>
@@ -3125,9 +3613,11 @@
         </w:rPr>
         <w:t xml:space="preserve">For example, the </w:t>
       </w:r>
+      <w:proofErr w:type="spellStart"/>
       <w:r>
         <w:t>CharacterPageDigits</w:t>
       </w:r>
+      <w:proofErr w:type="spellEnd"/>
       <w:r>
         <w:t xml:space="preserve"> Page specifies ten canonical characters, the digits, 0,1,2,…,9 and two variant characters which MAY be used </w:t>
       </w:r>
@@ -3243,7 +3733,21 @@
         <w:rPr>
           <w:highlight w:val="white"/>
         </w:rPr>
-        <w:t>Issue and use of third party accreditations is outside the scope of this document.</w:t>
+        <w:t xml:space="preserve">Issue and use of </w:t>
+      </w:r>
+      <w:proofErr w:type="gramStart"/>
+      <w:r>
+        <w:rPr>
+          <w:highlight w:val="white"/>
+        </w:rPr>
+        <w:t>third party</w:t>
+      </w:r>
+      <w:proofErr w:type="gramEnd"/>
+      <w:r>
+        <w:rPr>
+          <w:highlight w:val="white"/>
+        </w:rPr>
+        <w:t xml:space="preserve"> accreditations is outside the scope of this document.</w:t>
       </w:r>
     </w:p>
     <w:p>
@@ -3282,7 +3786,6 @@
         <w:rPr>
           <w:highlight w:val="white"/>
         </w:rPr>
-        <w:lastRenderedPageBreak/>
         <w:t>Schema</w:t>
       </w:r>
       <w:r>

</xml_diff>